<commit_message>
business modeling pr5 done
</commit_message>
<xml_diff>
--- a/3rd-Grade/Fifth-Semester/Бизнес моделирование/Московка-АА-ПР4.docx
+++ b/3rd-Grade/Fifth-Semester/Бизнес моделирование/Московка-АА-ПР4.docx
@@ -1264,25 +1264,7 @@
           <w:sz w:val="28"/>
           <w:szCs w:val="28"/>
         </w:rPr>
-        <w:t xml:space="preserve">Построить дерево узлов процесса, используя, например, </w:t>
-      </w:r>
-      <w:proofErr w:type="spellStart"/>
-      <w:r>
-        <w:rPr>
-          <w:rFonts w:ascii="Times New Roman" w:eastAsia="Calibri" w:hAnsi="Times New Roman" w:cs="Times New Roman"/>
-          <w:sz w:val="28"/>
-          <w:szCs w:val="28"/>
-        </w:rPr>
-        <w:t>SmartArt</w:t>
-      </w:r>
-      <w:proofErr w:type="spellEnd"/>
-      <w:r>
-        <w:rPr>
-          <w:rFonts w:ascii="Times New Roman" w:eastAsia="Calibri" w:hAnsi="Times New Roman" w:cs="Times New Roman"/>
-          <w:sz w:val="28"/>
-          <w:szCs w:val="28"/>
-        </w:rPr>
-        <w:t xml:space="preserve"> в</w:t>
+        <w:t>Построить дерево узлов процесса, используя, например, SmartArt в</w:t>
       </w:r>
       <w:r>
         <w:rPr>
@@ -1466,6 +1448,7 @@
       <w:r>
         <w:rPr>
           <w:rFonts w:ascii="Times New Roman" w:eastAsia="Calibri" w:hAnsi="Times New Roman" w:cs="Times New Roman"/>
+          <w:noProof/>
           <w:sz w:val="28"/>
           <w:szCs w:val="28"/>
         </w:rPr>
@@ -3475,7 +3458,23 @@
               <w:rPr>
                 <w:rFonts w:ascii="Times New Roman" w:eastAsia="Calibri" w:hAnsi="Times New Roman" w:cs="Times New Roman"/>
               </w:rPr>
-              <w:t>Выбрать рецептуру 2</w:t>
+              <w:t>Выбрать рецептуру</w:t>
+            </w:r>
+          </w:p>
+          <w:p>
+            <w:pPr>
+              <w:spacing w:line="276" w:lineRule="auto"/>
+              <w:ind w:firstLine="0"/>
+              <w:jc w:val="center"/>
+              <w:rPr>
+                <w:rFonts w:ascii="Times New Roman" w:eastAsia="Calibri" w:hAnsi="Times New Roman" w:cs="Times New Roman"/>
+              </w:rPr>
+            </w:pPr>
+            <w:r>
+              <w:rPr>
+                <w:rFonts w:ascii="Times New Roman" w:eastAsia="Calibri" w:hAnsi="Times New Roman" w:cs="Times New Roman"/>
+              </w:rPr>
+              <w:t>2</w:t>
             </w:r>
           </w:p>
         </w:tc>
@@ -4361,9 +4360,9 @@
         <w:tblLook w:val="04A0" w:firstRow="1" w:lastRow="0" w:firstColumn="1" w:lastColumn="0" w:noHBand="0" w:noVBand="1"/>
       </w:tblPr>
       <w:tblGrid>
-        <w:gridCol w:w="3115"/>
-        <w:gridCol w:w="3115"/>
-        <w:gridCol w:w="3115"/>
+        <w:gridCol w:w="2760"/>
+        <w:gridCol w:w="2898"/>
+        <w:gridCol w:w="3687"/>
       </w:tblGrid>
       <w:tr>
         <w:tc>
@@ -4512,6 +4511,18 @@
               <w:rPr>
                 <w:rFonts w:ascii="Times New Roman" w:eastAsia="Calibri" w:hAnsi="Times New Roman" w:cs="Times New Roman"/>
               </w:rPr>
+              <w:t>Информацион</w:t>
+            </w:r>
+            <w:r>
+              <w:rPr>
+                <w:rFonts w:ascii="Times New Roman" w:eastAsia="Calibri" w:hAnsi="Times New Roman" w:cs="Times New Roman"/>
+              </w:rPr>
+              <w:t>ный/</w:t>
+            </w:r>
+            <w:r>
+              <w:rPr>
+                <w:rFonts w:ascii="Times New Roman" w:eastAsia="Calibri" w:hAnsi="Times New Roman" w:cs="Times New Roman"/>
+              </w:rPr>
               <w:t>Материальный</w:t>
             </w:r>
           </w:p>
@@ -4577,7 +4588,7 @@
               <w:rPr>
                 <w:rFonts w:ascii="Times New Roman" w:eastAsia="Calibri" w:hAnsi="Times New Roman" w:cs="Times New Roman"/>
               </w:rPr>
-              <w:t>Информационный</w:t>
+              <w:t>Информационный/Материальный</w:t>
             </w:r>
           </w:p>
         </w:tc>
@@ -4642,7 +4653,7 @@
               <w:rPr>
                 <w:rFonts w:ascii="Times New Roman" w:eastAsia="Calibri" w:hAnsi="Times New Roman" w:cs="Times New Roman"/>
               </w:rPr>
-              <w:t>Информационный</w:t>
+              <w:t>Информационный/Материальный</w:t>
             </w:r>
           </w:p>
         </w:tc>
@@ -4663,10 +4674,7 @@
               <w:t>Выход</w:t>
             </w:r>
             <w:r>
-              <w:t xml:space="preserve">, </w:t>
-            </w:r>
-            <w:r>
-              <w:t>Внутренний поток</w:t>
+              <w:t>, Внутренний поток</w:t>
             </w:r>
           </w:p>
         </w:tc>
@@ -4767,7 +4775,7 @@
               <w:rPr>
                 <w:rFonts w:ascii="Times New Roman" w:eastAsia="Calibri" w:hAnsi="Times New Roman" w:cs="Times New Roman"/>
               </w:rPr>
-              <w:t>Материальный</w:t>
+              <w:t>Информационный/Материальный</w:t>
             </w:r>
           </w:p>
         </w:tc>
@@ -4826,7 +4834,7 @@
               <w:rPr>
                 <w:rFonts w:ascii="Times New Roman" w:eastAsia="Calibri" w:hAnsi="Times New Roman" w:cs="Times New Roman"/>
               </w:rPr>
-              <w:t>Материальный</w:t>
+              <w:t>Информационный/Материальный</w:t>
             </w:r>
           </w:p>
         </w:tc>
@@ -4885,7 +4893,7 @@
               <w:rPr>
                 <w:rFonts w:ascii="Times New Roman" w:eastAsia="Calibri" w:hAnsi="Times New Roman" w:cs="Times New Roman"/>
               </w:rPr>
-              <w:t>Материальный</w:t>
+              <w:t>Информационный/Материальный</w:t>
             </w:r>
           </w:p>
         </w:tc>
@@ -4944,7 +4952,7 @@
               <w:rPr>
                 <w:rFonts w:ascii="Times New Roman" w:eastAsia="Calibri" w:hAnsi="Times New Roman" w:cs="Times New Roman"/>
               </w:rPr>
-              <w:t>Материальный</w:t>
+              <w:t>Информационный/Материальный</w:t>
             </w:r>
           </w:p>
         </w:tc>
@@ -4964,10 +4972,7 @@
               <w:t>Выход</w:t>
             </w:r>
             <w:r>
-              <w:t>,</w:t>
-            </w:r>
-            <w:r>
-              <w:t xml:space="preserve"> Внутренний поток</w:t>
+              <w:t>, Внутренний поток</w:t>
             </w:r>
           </w:p>
         </w:tc>
@@ -5009,7 +5014,7 @@
               <w:rPr>
                 <w:rFonts w:ascii="Times New Roman" w:eastAsia="Calibri" w:hAnsi="Times New Roman" w:cs="Times New Roman"/>
               </w:rPr>
-              <w:t>Информационный</w:t>
+              <w:t>Информационный/Материальный</w:t>
             </w:r>
           </w:p>
         </w:tc>
@@ -5068,7 +5073,7 @@
               <w:rPr>
                 <w:rFonts w:ascii="Times New Roman" w:eastAsia="Calibri" w:hAnsi="Times New Roman" w:cs="Times New Roman"/>
               </w:rPr>
-              <w:t>Материальный</w:t>
+              <w:t>Информационный/Материальный</w:t>
             </w:r>
           </w:p>
         </w:tc>
@@ -5127,7 +5132,7 @@
               <w:rPr>
                 <w:rFonts w:ascii="Times New Roman" w:eastAsia="Calibri" w:hAnsi="Times New Roman" w:cs="Times New Roman"/>
               </w:rPr>
-              <w:t>Материальный</w:t>
+              <w:t>Информационный/Материальный</w:t>
             </w:r>
           </w:p>
         </w:tc>
@@ -5189,7 +5194,7 @@
               <w:rPr>
                 <w:rFonts w:ascii="Times New Roman" w:eastAsia="Calibri" w:hAnsi="Times New Roman" w:cs="Times New Roman"/>
               </w:rPr>
-              <w:t>Материальный</w:t>
+              <w:t>Информационный/Материальный</w:t>
             </w:r>
           </w:p>
         </w:tc>
@@ -5248,7 +5253,7 @@
               <w:rPr>
                 <w:rFonts w:ascii="Times New Roman" w:eastAsia="Calibri" w:hAnsi="Times New Roman" w:cs="Times New Roman"/>
               </w:rPr>
-              <w:t>Материальный</w:t>
+              <w:t>Информационный/Материальный</w:t>
             </w:r>
           </w:p>
         </w:tc>
@@ -5307,7 +5312,7 @@
               <w:rPr>
                 <w:rFonts w:ascii="Times New Roman" w:eastAsia="Calibri" w:hAnsi="Times New Roman" w:cs="Times New Roman"/>
               </w:rPr>
-              <w:t>Информационный</w:t>
+              <w:t>Информационный/Материальный</w:t>
             </w:r>
           </w:p>
         </w:tc>
@@ -5366,7 +5371,7 @@
               <w:rPr>
                 <w:rFonts w:ascii="Times New Roman" w:eastAsia="Calibri" w:hAnsi="Times New Roman" w:cs="Times New Roman"/>
               </w:rPr>
-              <w:t>Информационный</w:t>
+              <w:t>Информационный/Материальный</w:t>
             </w:r>
           </w:p>
         </w:tc>
@@ -5425,7 +5430,7 @@
               <w:rPr>
                 <w:rFonts w:ascii="Times New Roman" w:eastAsia="Calibri" w:hAnsi="Times New Roman" w:cs="Times New Roman"/>
               </w:rPr>
-              <w:t>Информационный</w:t>
+              <w:t>Информационный/Материальный</w:t>
             </w:r>
           </w:p>
         </w:tc>
@@ -5558,18 +5563,8 @@
           <w:sz w:val="28"/>
           <w:szCs w:val="28"/>
         </w:rPr>
-        <w:t xml:space="preserve">ПО для проведения практического занятия: </w:t>
+        <w:t>ПО для проведения практического занятия: Ramus</w:t>
       </w:r>
-      <w:proofErr w:type="spellStart"/>
-      <w:r>
-        <w:rPr>
-          <w:rFonts w:ascii="Times New Roman" w:eastAsia="Calibri" w:hAnsi="Times New Roman" w:cs="Times New Roman"/>
-          <w:sz w:val="28"/>
-          <w:szCs w:val="28"/>
-        </w:rPr>
-        <w:t>Ramus</w:t>
-      </w:r>
-      <w:proofErr w:type="spellEnd"/>
       <w:r>
         <w:rPr>
           <w:rFonts w:ascii="Times New Roman" w:eastAsia="Calibri" w:hAnsi="Times New Roman" w:cs="Times New Roman"/>
@@ -8190,6 +8185,7 @@
   <w:style w:type="character" w:default="1" w:styleId="a0">
     <w:name w:val="Default Paragraph Font"/>
     <w:uiPriority w:val="1"/>
+    <w:semiHidden/>
     <w:unhideWhenUsed/>
   </w:style>
   <w:style w:type="table" w:default="1" w:styleId="a1">

</xml_diff>